<commit_message>
Creacion de nuevos components home y labs, uso rutas y el router-outlet
</commit_message>
<xml_diff>
--- a/documentacion.docx
+++ b/documentacion.docx
@@ -71,21 +71,123 @@
         <w:t xml:space="preserve"> (SSR)</w:t>
       </w:r>
     </w:p>
+    <w:tbl>
+      <w:tblPr>
+        <w:tblStyle w:val="Tablaconcuadrcula"/>
+        <w:tblW w:w="0" w:type="auto"/>
+        <w:tblLook w:val="04A0" w:firstRow="1" w:lastRow="0" w:firstColumn="1" w:lastColumn="0" w:noHBand="0" w:noVBand="1"/>
+      </w:tblPr>
+      <w:tblGrid>
+        <w:gridCol w:w="4414"/>
+        <w:gridCol w:w="4414"/>
+      </w:tblGrid>
+      <w:tr>
+        <w:tc>
+          <w:tcPr>
+            <w:tcW w:w="4414" w:type="dxa"/>
+          </w:tcPr>
+          <w:p>
+            <w:r>
+              <w:t xml:space="preserve">Activar el servidor </w:t>
+            </w:r>
+          </w:p>
+          <w:p/>
+        </w:tc>
+        <w:tc>
+          <w:tcPr>
+            <w:tcW w:w="4414" w:type="dxa"/>
+          </w:tcPr>
+          <w:p>
+            <w:r>
+              <w:t xml:space="preserve">ng </w:t>
+            </w:r>
+            <w:proofErr w:type="gramStart"/>
+            <w:r>
+              <w:t>server</w:t>
+            </w:r>
+            <w:proofErr w:type="gramEnd"/>
+          </w:p>
+          <w:p/>
+        </w:tc>
+      </w:tr>
+      <w:tr>
+        <w:tc>
+          <w:tcPr>
+            <w:tcW w:w="4414" w:type="dxa"/>
+          </w:tcPr>
+          <w:p>
+            <w:r>
+              <w:t>Creación de componen</w:t>
+            </w:r>
+          </w:p>
+        </w:tc>
+        <w:tc>
+          <w:tcPr>
+            <w:tcW w:w="4414" w:type="dxa"/>
+          </w:tcPr>
+          <w:p>
+            <w:r>
+              <w:t xml:space="preserve">ng g </w:t>
+            </w:r>
+            <w:proofErr w:type="spellStart"/>
+            <w:r>
+              <w:t>component</w:t>
+            </w:r>
+            <w:proofErr w:type="spellEnd"/>
+            <w:r>
+              <w:t xml:space="preserve"> </w:t>
+            </w:r>
+            <w:proofErr w:type="spellStart"/>
+            <w:r>
+              <w:t>pages</w:t>
+            </w:r>
+            <w:proofErr w:type="spellEnd"/>
+            <w:r>
+              <w:t>/home</w:t>
+            </w:r>
+          </w:p>
+          <w:p>
+            <w:r>
+              <w:t xml:space="preserve">ng g </w:t>
+            </w:r>
+            <w:proofErr w:type="spellStart"/>
+            <w:r>
+              <w:t>component</w:t>
+            </w:r>
+            <w:proofErr w:type="spellEnd"/>
+            <w:r>
+              <w:t xml:space="preserve"> </w:t>
+            </w:r>
+            <w:proofErr w:type="spellStart"/>
+            <w:r>
+              <w:t>pages</w:t>
+            </w:r>
+            <w:proofErr w:type="spellEnd"/>
+            <w:r>
+              <w:t>/</w:t>
+            </w:r>
+            <w:proofErr w:type="spellStart"/>
+            <w:r>
+              <w:t>labs</w:t>
+            </w:r>
+            <w:proofErr w:type="spellEnd"/>
+          </w:p>
+        </w:tc>
+      </w:tr>
+    </w:tbl>
     <w:p/>
     <w:p>
       <w:r>
-        <w:t xml:space="preserve">Activar el servidor </w:t>
-      </w:r>
-    </w:p>
-    <w:p>
-      <w:r>
-        <w:t xml:space="preserve">ng </w:t>
-      </w:r>
-      <w:proofErr w:type="gramStart"/>
-      <w:r>
-        <w:t>server</w:t>
-      </w:r>
-      <w:proofErr w:type="gramEnd"/>
+        <w:t xml:space="preserve">Uso del </w:t>
+      </w:r>
+      <w:proofErr w:type="spellStart"/>
+      <w:r>
+        <w:t>router</w:t>
+      </w:r>
+      <w:proofErr w:type="spellEnd"/>
+      <w:r>
+        <w:t>-outlet</w:t>
+      </w:r>
     </w:p>
     <w:p/>
     <w:sectPr>
@@ -1128,6 +1230,25 @@
       <w:szCs w:val="20"/>
     </w:rPr>
   </w:style>
+  <w:style w:type="table" w:styleId="Tablaconcuadrcula">
+    <w:name w:val="Table Grid"/>
+    <w:basedOn w:val="Tablanormal"/>
+    <w:uiPriority w:val="39"/>
+    <w:rsid w:val="00290366"/>
+    <w:pPr>
+      <w:spacing w:after="0" w:line="240" w:lineRule="auto"/>
+    </w:pPr>
+    <w:tblPr>
+      <w:tblBorders>
+        <w:top w:val="single" w:sz="4" w:space="0" w:color="auto"/>
+        <w:left w:val="single" w:sz="4" w:space="0" w:color="auto"/>
+        <w:bottom w:val="single" w:sz="4" w:space="0" w:color="auto"/>
+        <w:right w:val="single" w:sz="4" w:space="0" w:color="auto"/>
+        <w:insideH w:val="single" w:sz="4" w:space="0" w:color="auto"/>
+        <w:insideV w:val="single" w:sz="4" w:space="0" w:color="auto"/>
+      </w:tblBorders>
+    </w:tblPr>
+  </w:style>
 </w:styles>
 </file>
 

</xml_diff>

<commit_message>
implementando estilos globales y por componente
</commit_message>
<xml_diff>
--- a/documentacion.docx
+++ b/documentacion.docx
@@ -3,13 +3,8 @@
 <w:document xmlns:wpc="http://schemas.microsoft.com/office/word/2010/wordprocessingCanvas" xmlns:cx="http://schemas.microsoft.com/office/drawing/2014/chartex" xmlns:cx1="http://schemas.microsoft.com/office/drawing/2015/9/8/chartex" xmlns:cx2="http://schemas.microsoft.com/office/drawing/2015/10/21/chartex" xmlns:cx3="http://schemas.microsoft.com/office/drawing/2016/5/9/chartex" xmlns:cx4="http://schemas.microsoft.com/office/drawing/2016/5/10/chartex" xmlns:cx5="http://schemas.microsoft.com/office/drawing/2016/5/11/chartex" xmlns:cx6="http://schemas.microsoft.com/office/drawing/2016/5/12/chartex" xmlns:cx7="http://schemas.microsoft.com/office/drawing/2016/5/13/chartex" xmlns:cx8="http://schemas.microsoft.com/office/drawing/2016/5/14/chartex" xmlns:mc="http://schemas.openxmlformats.org/markup-compatibility/2006" xmlns:aink="http://schemas.microsoft.com/office/drawing/2016/ink" xmlns:am3d="http://schemas.microsoft.com/office/drawing/2017/model3d" xmlns:o="urn:schemas-microsoft-com:office:office" xmlns:oel="http://schemas.microsoft.com/office/2019/extlst" xmlns:r="http://schemas.openxmlformats.org/officeDocument/2006/relationships" xmlns:m="http://schemas.openxmlformats.org/officeDocument/2006/math" xmlns:v="urn:schemas-microsoft-com:vml" xmlns:wp14="http://schemas.microsoft.com/office/word/2010/wordprocessingDrawing" xmlns:wp="http://schemas.openxmlformats.org/drawingml/2006/wordprocessingDrawing" xmlns:w10="urn:schemas-microsoft-com:office:word" xmlns:w="http://schemas.openxmlformats.org/wordprocessingml/2006/main" xmlns:w14="http://schemas.microsoft.com/office/word/2010/wordml" xmlns:w15="http://schemas.microsoft.com/office/word/2012/wordml" xmlns:w16cex="http://schemas.microsoft.com/office/word/2018/wordml/cex" xmlns:w16cid="http://schemas.microsoft.com/office/word/2016/wordml/cid" xmlns:w16="http://schemas.microsoft.com/office/word/2018/wordml" xmlns:w16du="http://schemas.microsoft.com/office/word/2023/wordml/word16du" xmlns:w16sdtdh="http://schemas.microsoft.com/office/word/2020/wordml/sdtdatahash" xmlns:w16se="http://schemas.microsoft.com/office/word/2015/wordml/symex" xmlns:wpg="http://schemas.microsoft.com/office/word/2010/wordprocessingGroup" xmlns:wpi="http://schemas.microsoft.com/office/word/2010/wordprocessingInk" xmlns:wne="http://schemas.microsoft.com/office/word/2006/wordml" xmlns:wps="http://schemas.microsoft.com/office/word/2010/wordprocessingShape" mc:Ignorable="w14 w15 w16se w16cid w16 w16cex w16sdtdh w16du wp14">
   <w:body>
     <w:p>
-      <w:proofErr w:type="spellStart"/>
       <w:r>
-        <w:t>npm</w:t>
-      </w:r>
-      <w:proofErr w:type="spellEnd"/>
-      <w:r>
-        <w:t xml:space="preserve"> i @angular/cli</w:t>
+        <w:t>npm i @angular/cli</w:t>
       </w:r>
       <w:r>
         <w:t xml:space="preserve"> -g</w:t>
@@ -22,14 +17,9 @@
       </w:r>
       <w:commentRangeStart w:id="0"/>
       <w:r>
-        <w:t>--</w:t>
-      </w:r>
-      <w:proofErr w:type="spellStart"/>
-      <w:r>
-        <w:t>skip-tests</w:t>
+        <w:t>--skip-tests</w:t>
       </w:r>
       <w:commentRangeEnd w:id="0"/>
-      <w:proofErr w:type="spellEnd"/>
       <w:r>
         <w:rPr>
           <w:rStyle w:val="Refdecomentario"/>
@@ -44,31 +34,7 @@
     </w:p>
     <w:p>
       <w:r>
-        <w:t xml:space="preserve">no habilitar </w:t>
-      </w:r>
-      <w:proofErr w:type="gramStart"/>
-      <w:r>
-        <w:t>server</w:t>
-      </w:r>
-      <w:proofErr w:type="gramEnd"/>
-      <w:r>
-        <w:t>-</w:t>
-      </w:r>
-      <w:proofErr w:type="spellStart"/>
-      <w:r>
-        <w:t>side</w:t>
-      </w:r>
-      <w:proofErr w:type="spellEnd"/>
-      <w:r>
-        <w:t xml:space="preserve"> </w:t>
-      </w:r>
-      <w:proofErr w:type="spellStart"/>
-      <w:r>
-        <w:t>rendering</w:t>
-      </w:r>
-      <w:proofErr w:type="spellEnd"/>
-      <w:r>
-        <w:t xml:space="preserve"> (SSR)</w:t>
+        <w:t>no habilitar server-side rendering (SSR)</w:t>
       </w:r>
     </w:p>
     <w:tbl>
@@ -99,13 +65,8 @@
           </w:tcPr>
           <w:p>
             <w:r>
-              <w:t xml:space="preserve">ng </w:t>
+              <w:t>ng server</w:t>
             </w:r>
-            <w:proofErr w:type="gramStart"/>
-            <w:r>
-              <w:t>server</w:t>
-            </w:r>
-            <w:proofErr w:type="gramEnd"/>
           </w:p>
           <w:p/>
         </w:tc>
@@ -127,50 +88,13 @@
           </w:tcPr>
           <w:p>
             <w:r>
-              <w:t xml:space="preserve">ng g </w:t>
-            </w:r>
-            <w:proofErr w:type="spellStart"/>
-            <w:r>
-              <w:t>component</w:t>
-            </w:r>
-            <w:proofErr w:type="spellEnd"/>
-            <w:r>
-              <w:t xml:space="preserve"> </w:t>
-            </w:r>
-            <w:proofErr w:type="spellStart"/>
-            <w:r>
-              <w:t>pages</w:t>
-            </w:r>
-            <w:proofErr w:type="spellEnd"/>
-            <w:r>
-              <w:t>/home</w:t>
+              <w:t>ng g component pages/home</w:t>
             </w:r>
           </w:p>
           <w:p>
             <w:r>
-              <w:t xml:space="preserve">ng g </w:t>
+              <w:t>ng g component pages/labs</w:t>
             </w:r>
-            <w:proofErr w:type="spellStart"/>
-            <w:r>
-              <w:t>component</w:t>
-            </w:r>
-            <w:proofErr w:type="spellEnd"/>
-            <w:r>
-              <w:t xml:space="preserve"> </w:t>
-            </w:r>
-            <w:proofErr w:type="spellStart"/>
-            <w:r>
-              <w:t>pages</w:t>
-            </w:r>
-            <w:proofErr w:type="spellEnd"/>
-            <w:r>
-              <w:t>/</w:t>
-            </w:r>
-            <w:proofErr w:type="spellStart"/>
-            <w:r>
-              <w:t>labs</w:t>
-            </w:r>
-            <w:proofErr w:type="spellEnd"/>
           </w:p>
         </w:tc>
       </w:tr>
@@ -178,18 +102,14 @@
     <w:p/>
     <w:p>
       <w:r>
-        <w:t xml:space="preserve">Uso del </w:t>
-      </w:r>
-      <w:proofErr w:type="spellStart"/>
-      <w:r>
-        <w:t>router</w:t>
-      </w:r>
-      <w:proofErr w:type="spellEnd"/>
-      <w:r>
-        <w:t>-outlet</w:t>
+        <w:t>Uso del router-outlet</w:t>
       </w:r>
     </w:p>
-    <w:p/>
+    <w:p>
+      <w:r>
+        <w:t>https://gist.github.com/nicobytes/ba2252b0b5ac2cbdafc40c0accd24862</w:t>
+      </w:r>
+    </w:p>
     <w:sectPr>
       <w:pgSz w:w="12240" w:h="15840"/>
       <w:pgMar w:top="1417" w:right="1701" w:bottom="1417" w:left="1701" w:header="708" w:footer="708" w:gutter="0"/>

</xml_diff>

<commit_message>
Usando el ng build y resolviendo unas excepciones especiales por peso
</commit_message>
<xml_diff>
--- a/documentacion.docx
+++ b/documentacion.docx
@@ -3,20 +3,64 @@
 <w:document xmlns:wpc="http://schemas.microsoft.com/office/word/2010/wordprocessingCanvas" xmlns:cx="http://schemas.microsoft.com/office/drawing/2014/chartex" xmlns:cx1="http://schemas.microsoft.com/office/drawing/2015/9/8/chartex" xmlns:cx2="http://schemas.microsoft.com/office/drawing/2015/10/21/chartex" xmlns:cx3="http://schemas.microsoft.com/office/drawing/2016/5/9/chartex" xmlns:cx4="http://schemas.microsoft.com/office/drawing/2016/5/10/chartex" xmlns:cx5="http://schemas.microsoft.com/office/drawing/2016/5/11/chartex" xmlns:cx6="http://schemas.microsoft.com/office/drawing/2016/5/12/chartex" xmlns:cx7="http://schemas.microsoft.com/office/drawing/2016/5/13/chartex" xmlns:cx8="http://schemas.microsoft.com/office/drawing/2016/5/14/chartex" xmlns:mc="http://schemas.openxmlformats.org/markup-compatibility/2006" xmlns:aink="http://schemas.microsoft.com/office/drawing/2016/ink" xmlns:am3d="http://schemas.microsoft.com/office/drawing/2017/model3d" xmlns:o="urn:schemas-microsoft-com:office:office" xmlns:oel="http://schemas.microsoft.com/office/2019/extlst" xmlns:r="http://schemas.openxmlformats.org/officeDocument/2006/relationships" xmlns:m="http://schemas.openxmlformats.org/officeDocument/2006/math" xmlns:v="urn:schemas-microsoft-com:vml" xmlns:wp14="http://schemas.microsoft.com/office/word/2010/wordprocessingDrawing" xmlns:wp="http://schemas.openxmlformats.org/drawingml/2006/wordprocessingDrawing" xmlns:w10="urn:schemas-microsoft-com:office:word" xmlns:w="http://schemas.openxmlformats.org/wordprocessingml/2006/main" xmlns:w14="http://schemas.microsoft.com/office/word/2010/wordml" xmlns:w15="http://schemas.microsoft.com/office/word/2012/wordml" xmlns:w16cex="http://schemas.microsoft.com/office/word/2018/wordml/cex" xmlns:w16cid="http://schemas.microsoft.com/office/word/2016/wordml/cid" xmlns:w16="http://schemas.microsoft.com/office/word/2018/wordml" xmlns:w16du="http://schemas.microsoft.com/office/word/2023/wordml/word16du" xmlns:w16sdtdh="http://schemas.microsoft.com/office/word/2020/wordml/sdtdatahash" xmlns:w16se="http://schemas.microsoft.com/office/word/2015/wordml/symex" xmlns:wpg="http://schemas.microsoft.com/office/word/2010/wordprocessingGroup" xmlns:wpi="http://schemas.microsoft.com/office/word/2010/wordprocessingInk" xmlns:wne="http://schemas.microsoft.com/office/word/2006/wordml" xmlns:wps="http://schemas.microsoft.com/office/word/2010/wordprocessingShape" mc:Ignorable="w14 w15 w16se w16cid w16 w16cex w16sdtdh w16du wp14">
   <w:body>
     <w:p>
-      <w:r>
-        <w:t>npm i @angular/cli</w:t>
-      </w:r>
-      <w:r>
-        <w:t xml:space="preserve"> -g</w:t>
+      <w:pPr>
+        <w:rPr>
+          <w:lang w:val="en-US"/>
+        </w:rPr>
+      </w:pPr>
+      <w:proofErr w:type="spellStart"/>
+      <w:r>
+        <w:rPr>
+          <w:lang w:val="en-US"/>
+        </w:rPr>
+        <w:t>npm</w:t>
+      </w:r>
+      <w:proofErr w:type="spellEnd"/>
+      <w:r>
+        <w:rPr>
+          <w:lang w:val="en-US"/>
+        </w:rPr>
+        <w:t xml:space="preserve"> </w:t>
+      </w:r>
+      <w:proofErr w:type="spellStart"/>
+      <w:r>
+        <w:rPr>
+          <w:lang w:val="en-US"/>
+        </w:rPr>
+        <w:t>i</w:t>
+      </w:r>
+      <w:proofErr w:type="spellEnd"/>
+      <w:r>
+        <w:rPr>
+          <w:lang w:val="en-US"/>
+        </w:rPr>
+        <w:t xml:space="preserve"> @angular/cli -g</w:t>
       </w:r>
     </w:p>
-    <w:p/>
     <w:p>
-      <w:r>
+      <w:pPr>
+        <w:rPr>
+          <w:lang w:val="en-US"/>
+        </w:rPr>
+      </w:pPr>
+    </w:p>
+    <w:p>
+      <w:pPr>
+        <w:rPr>
+          <w:lang w:val="en-US"/>
+        </w:rPr>
+      </w:pPr>
+      <w:r>
+        <w:rPr>
+          <w:lang w:val="en-US"/>
+        </w:rPr>
         <w:t xml:space="preserve">ng new &lt;pro&gt; </w:t>
       </w:r>
       <w:commentRangeStart w:id="0"/>
       <w:r>
+        <w:rPr>
+          <w:lang w:val="en-US"/>
+        </w:rPr>
         <w:t>--skip-tests</w:t>
       </w:r>
       <w:commentRangeEnd w:id="0"/>
@@ -34,7 +78,23 @@
     </w:p>
     <w:p>
       <w:r>
-        <w:t>no habilitar server-side rendering (SSR)</w:t>
+        <w:t>no habilitar server-</w:t>
+      </w:r>
+      <w:proofErr w:type="spellStart"/>
+      <w:r>
+        <w:t>side</w:t>
+      </w:r>
+      <w:proofErr w:type="spellEnd"/>
+      <w:r>
+        <w:t xml:space="preserve"> </w:t>
+      </w:r>
+      <w:proofErr w:type="spellStart"/>
+      <w:r>
+        <w:t>rendering</w:t>
+      </w:r>
+      <w:proofErr w:type="spellEnd"/>
+      <w:r>
+        <w:t xml:space="preserve"> (SSR)</w:t>
       </w:r>
     </w:p>
     <w:tbl>
@@ -87,28 +147,118 @@
             <w:tcW w:w="4414" w:type="dxa"/>
           </w:tcPr>
           <w:p>
+            <w:pPr>
+              <w:rPr>
+                <w:lang w:val="en-US"/>
+              </w:rPr>
+            </w:pPr>
             <w:r>
+              <w:rPr>
+                <w:lang w:val="en-US"/>
+              </w:rPr>
               <w:t>ng g component pages/home</w:t>
             </w:r>
           </w:p>
           <w:p>
+            <w:pPr>
+              <w:rPr>
+                <w:lang w:val="en-US"/>
+              </w:rPr>
+            </w:pPr>
             <w:r>
+              <w:rPr>
+                <w:lang w:val="en-US"/>
+              </w:rPr>
               <w:t>ng g component pages/labs</w:t>
             </w:r>
           </w:p>
         </w:tc>
       </w:tr>
     </w:tbl>
+    <w:p>
+      <w:pPr>
+        <w:rPr>
+          <w:lang w:val="en-US"/>
+        </w:rPr>
+      </w:pPr>
+    </w:p>
+    <w:p>
+      <w:r>
+        <w:t xml:space="preserve">Uso del </w:t>
+      </w:r>
+      <w:proofErr w:type="spellStart"/>
+      <w:r>
+        <w:t>router</w:t>
+      </w:r>
+      <w:proofErr w:type="spellEnd"/>
+      <w:r>
+        <w:t>-outlet</w:t>
+      </w:r>
+    </w:p>
+    <w:p>
+      <w:hyperlink r:id="rId8" w:history="1">
+        <w:r>
+          <w:rPr>
+            <w:rStyle w:val="Hipervnculo"/>
+          </w:rPr>
+          <w:t>https://gist.github.com/nicobytes/ba2252b0b5ac2cbdafc40c0accd24862</w:t>
+        </w:r>
+      </w:hyperlink>
+    </w:p>
     <w:p/>
     <w:p>
       <w:r>
-        <w:t>Uso del router-outlet</w:t>
+        <w:t>Compilar para producción</w:t>
       </w:r>
     </w:p>
+    <w:p/>
     <w:p>
       <w:r>
-        <w:t>https://gist.github.com/nicobytes/ba2252b0b5ac2cbdafc40c0accd24862</w:t>
-      </w:r>
+        <w:t>ng</w:t>
+      </w:r>
+      <w:r>
+        <w:t xml:space="preserve"> </w:t>
+      </w:r>
+      <w:proofErr w:type="spellStart"/>
+      <w:r>
+        <w:t>build</w:t>
+      </w:r>
+      <w:proofErr w:type="spellEnd"/>
+    </w:p>
+    <w:p/>
+    <w:p>
+      <w:r>
+        <w:t xml:space="preserve">si el peso es muy grande cuando es </w:t>
+      </w:r>
+      <w:proofErr w:type="spellStart"/>
+      <w:r>
+        <w:t>css</w:t>
+      </w:r>
+      <w:proofErr w:type="spellEnd"/>
+      <w:r>
+        <w:t xml:space="preserve"> puede ajustarlo en el </w:t>
+      </w:r>
+      <w:proofErr w:type="spellStart"/>
+      <w:r>
+        <w:t>angular.json</w:t>
+      </w:r>
+      <w:proofErr w:type="spellEnd"/>
+      <w:r>
+        <w:t xml:space="preserve"> en la propiedad de </w:t>
+      </w:r>
+      <w:proofErr w:type="spellStart"/>
+      <w:r>
+        <w:t>anyComponentStyle</w:t>
+      </w:r>
+      <w:proofErr w:type="spellEnd"/>
+      <w:r>
+        <w:t xml:space="preserve"> dentro de este objeto el </w:t>
+      </w:r>
+      <w:proofErr w:type="spellStart"/>
+      <w:r>
+        <w:t>maximumError</w:t>
+      </w:r>
+      <w:proofErr w:type="spellEnd"/>
     </w:p>
     <w:sectPr>
       <w:pgSz w:w="12240" w:h="15840"/>
@@ -770,7 +920,6 @@
   <w:style w:type="character" w:default="1" w:styleId="Fuentedeprrafopredeter">
     <w:name w:val="Default Paragraph Font"/>
     <w:uiPriority w:val="1"/>
-    <w:semiHidden/>
     <w:unhideWhenUsed/>
   </w:style>
   <w:style w:type="table" w:default="1" w:styleId="Tablanormal">
@@ -1168,6 +1317,29 @@
         <w:insideV w:val="single" w:sz="4" w:space="0" w:color="auto"/>
       </w:tblBorders>
     </w:tblPr>
+  </w:style>
+  <w:style w:type="character" w:styleId="Hipervnculo">
+    <w:name w:val="Hyperlink"/>
+    <w:basedOn w:val="Fuentedeprrafopredeter"/>
+    <w:uiPriority w:val="99"/>
+    <w:unhideWhenUsed/>
+    <w:rsid w:val="006C7701"/>
+    <w:rPr>
+      <w:color w:val="467886" w:themeColor="hyperlink"/>
+      <w:u w:val="single"/>
+    </w:rPr>
+  </w:style>
+  <w:style w:type="character" w:styleId="Mencinsinresolver">
+    <w:name w:val="Unresolved Mention"/>
+    <w:basedOn w:val="Fuentedeprrafopredeter"/>
+    <w:uiPriority w:val="99"/>
+    <w:semiHidden/>
+    <w:unhideWhenUsed/>
+    <w:rsid w:val="006C7701"/>
+    <w:rPr>
+      <w:color w:val="605E5C"/>
+      <w:shd w:val="clear" w:color="auto" w:fill="E1DFDD"/>
+    </w:rPr>
   </w:style>
 </w:styles>
 </file>

</xml_diff>

<commit_message>
Nueva sintaxis y migracion, recomendaciones para desploy
</commit_message>
<xml_diff>
--- a/documentacion.docx
+++ b/documentacion.docx
@@ -20,21 +20,7 @@
         <w:rPr>
           <w:lang w:val="en-US"/>
         </w:rPr>
-        <w:t xml:space="preserve"> </w:t>
-      </w:r>
-      <w:proofErr w:type="spellStart"/>
-      <w:r>
-        <w:rPr>
-          <w:lang w:val="en-US"/>
-        </w:rPr>
-        <w:t>i</w:t>
-      </w:r>
-      <w:proofErr w:type="spellEnd"/>
-      <w:r>
-        <w:rPr>
-          <w:lang w:val="en-US"/>
-        </w:rPr>
-        <w:t xml:space="preserve"> @angular/cli -g</w:t>
+        <w:t xml:space="preserve"> i @angular/cli -g</w:t>
       </w:r>
     </w:p>
     <w:p>
@@ -259,6 +245,242 @@
         <w:t>maximumError</w:t>
       </w:r>
       <w:proofErr w:type="spellEnd"/>
+    </w:p>
+    <w:p/>
+    <w:p>
+      <w:r>
+        <w:t xml:space="preserve">sintaxis nueva </w:t>
+      </w:r>
+      <w:proofErr w:type="spellStart"/>
+      <w:r>
+        <w:t>for</w:t>
+      </w:r>
+      <w:proofErr w:type="spellEnd"/>
+    </w:p>
+    <w:p>
+      <w:pPr>
+        <w:rPr>
+          <w:lang w:val="en-US"/>
+        </w:rPr>
+      </w:pPr>
+      <w:r>
+        <w:rPr>
+          <w:lang w:val="en-US"/>
+        </w:rPr>
+        <w:t>@for (task of tasks(); track $index)</w:t>
+      </w:r>
+    </w:p>
+    <w:p>
+      <w:r>
+        <w:drawing>
+          <wp:inline distT="0" distB="0" distL="0" distR="0" wp14:anchorId="2A6EA6EC" wp14:editId="72067A1B">
+            <wp:extent cx="3711262" cy="891617"/>
+            <wp:effectExtent l="0" t="0" r="3810" b="3810"/>
+            <wp:docPr id="1451061636" name="Imagen 1"/>
+            <wp:cNvGraphicFramePr>
+              <a:graphicFrameLocks xmlns:a="http://schemas.openxmlformats.org/drawingml/2006/main" noChangeAspect="1"/>
+            </wp:cNvGraphicFramePr>
+            <a:graphic xmlns:a="http://schemas.openxmlformats.org/drawingml/2006/main">
+              <a:graphicData uri="http://schemas.openxmlformats.org/drawingml/2006/picture">
+                <pic:pic xmlns:pic="http://schemas.openxmlformats.org/drawingml/2006/picture">
+                  <pic:nvPicPr>
+                    <pic:cNvPr id="1451061636" name=""/>
+                    <pic:cNvPicPr/>
+                  </pic:nvPicPr>
+                  <pic:blipFill>
+                    <a:blip r:embed="rId9"/>
+                    <a:stretch>
+                      <a:fillRect/>
+                    </a:stretch>
+                  </pic:blipFill>
+                  <pic:spPr>
+                    <a:xfrm>
+                      <a:off x="0" y="0"/>
+                      <a:ext cx="3711262" cy="891617"/>
+                    </a:xfrm>
+                    <a:prstGeom prst="rect">
+                      <a:avLst/>
+                    </a:prstGeom>
+                  </pic:spPr>
+                </pic:pic>
+              </a:graphicData>
+            </a:graphic>
+          </wp:inline>
+        </w:drawing>
+      </w:r>
+    </w:p>
+    <w:p/>
+    <w:p>
+      <w:r>
+        <w:t>Sintaxis nueva switch</w:t>
+      </w:r>
+    </w:p>
+    <w:p>
+      <w:r>
+        <w:lastRenderedPageBreak/>
+        <w:drawing>
+          <wp:inline distT="0" distB="0" distL="0" distR="0" wp14:anchorId="72C92691" wp14:editId="1531E1DB">
+            <wp:extent cx="2324301" cy="2415749"/>
+            <wp:effectExtent l="0" t="0" r="0" b="3810"/>
+            <wp:docPr id="700492559" name="Imagen 1" descr="Texto&#10;&#10;Descripción generada automáticamente"/>
+            <wp:cNvGraphicFramePr>
+              <a:graphicFrameLocks xmlns:a="http://schemas.openxmlformats.org/drawingml/2006/main" noChangeAspect="1"/>
+            </wp:cNvGraphicFramePr>
+            <a:graphic xmlns:a="http://schemas.openxmlformats.org/drawingml/2006/main">
+              <a:graphicData uri="http://schemas.openxmlformats.org/drawingml/2006/picture">
+                <pic:pic xmlns:pic="http://schemas.openxmlformats.org/drawingml/2006/picture">
+                  <pic:nvPicPr>
+                    <pic:cNvPr id="700492559" name="Imagen 1" descr="Texto&#10;&#10;Descripción generada automáticamente"/>
+                    <pic:cNvPicPr/>
+                  </pic:nvPicPr>
+                  <pic:blipFill>
+                    <a:blip r:embed="rId10"/>
+                    <a:stretch>
+                      <a:fillRect/>
+                    </a:stretch>
+                  </pic:blipFill>
+                  <pic:spPr>
+                    <a:xfrm>
+                      <a:off x="0" y="0"/>
+                      <a:ext cx="2324301" cy="2415749"/>
+                    </a:xfrm>
+                    <a:prstGeom prst="rect">
+                      <a:avLst/>
+                    </a:prstGeom>
+                  </pic:spPr>
+                </pic:pic>
+              </a:graphicData>
+            </a:graphic>
+          </wp:inline>
+        </w:drawing>
+      </w:r>
+    </w:p>
+    <w:p/>
+    <w:p>
+      <w:r>
+        <w:t xml:space="preserve">Sintaxis nueva </w:t>
+      </w:r>
+      <w:proofErr w:type="spellStart"/>
+      <w:r>
+        <w:t>if</w:t>
+      </w:r>
+      <w:proofErr w:type="spellEnd"/>
+    </w:p>
+    <w:p/>
+    <w:p>
+      <w:r>
+        <w:drawing>
+          <wp:inline distT="0" distB="0" distL="0" distR="0" wp14:anchorId="79ACB261" wp14:editId="7144299F">
+            <wp:extent cx="3795089" cy="807790"/>
+            <wp:effectExtent l="0" t="0" r="0" b="0"/>
+            <wp:docPr id="67697060" name="Imagen 1"/>
+            <wp:cNvGraphicFramePr>
+              <a:graphicFrameLocks xmlns:a="http://schemas.openxmlformats.org/drawingml/2006/main" noChangeAspect="1"/>
+            </wp:cNvGraphicFramePr>
+            <a:graphic xmlns:a="http://schemas.openxmlformats.org/drawingml/2006/main">
+              <a:graphicData uri="http://schemas.openxmlformats.org/drawingml/2006/picture">
+                <pic:pic xmlns:pic="http://schemas.openxmlformats.org/drawingml/2006/picture">
+                  <pic:nvPicPr>
+                    <pic:cNvPr id="67697060" name=""/>
+                    <pic:cNvPicPr/>
+                  </pic:nvPicPr>
+                  <pic:blipFill>
+                    <a:blip r:embed="rId11"/>
+                    <a:stretch>
+                      <a:fillRect/>
+                    </a:stretch>
+                  </pic:blipFill>
+                  <pic:spPr>
+                    <a:xfrm>
+                      <a:off x="0" y="0"/>
+                      <a:ext cx="3795089" cy="807790"/>
+                    </a:xfrm>
+                    <a:prstGeom prst="rect">
+                      <a:avLst/>
+                    </a:prstGeom>
+                  </pic:spPr>
+                </pic:pic>
+              </a:graphicData>
+            </a:graphic>
+          </wp:inline>
+        </w:drawing>
+      </w:r>
+    </w:p>
+    <w:p/>
+    <w:p>
+      <w:r>
+        <w:t>Comando para mirar</w:t>
+      </w:r>
+    </w:p>
+    <w:p>
+      <w:pPr>
+        <w:rPr>
+          <w:lang w:val="en-US"/>
+        </w:rPr>
+      </w:pPr>
+      <w:r>
+        <w:rPr>
+          <w:lang w:val="en-US"/>
+        </w:rPr>
+        <w:t>ng g @angular/core:control-flow</w:t>
+      </w:r>
+    </w:p>
+    <w:p>
+      <w:pPr>
+        <w:rPr>
+          <w:lang w:val="en-US"/>
+        </w:rPr>
+      </w:pPr>
+    </w:p>
+    <w:p>
+      <w:pPr>
+        <w:rPr>
+          <w:lang w:val="en-US"/>
+        </w:rPr>
+      </w:pPr>
+      <w:hyperlink r:id="rId12" w:history="1">
+        <w:r>
+          <w:rPr>
+            <w:rStyle w:val="Hipervnculo"/>
+            <w:lang w:val="en-US"/>
+          </w:rPr>
+          <w:t>https://angular.dev/update-guide</w:t>
+        </w:r>
+      </w:hyperlink>
+    </w:p>
+    <w:p>
+      <w:pPr>
+        <w:rPr>
+          <w:lang w:val="en-US"/>
+        </w:rPr>
+      </w:pPr>
+    </w:p>
+    <w:p>
+      <w:r>
+        <w:t>control + shift + p  y dar f</w:t>
+      </w:r>
+      <w:r>
+        <w:t>ormato al documento</w:t>
+      </w:r>
+    </w:p>
+    <w:p>
+      <w:r>
+        <w:t>el atajo por si se necesita</w:t>
+      </w:r>
+    </w:p>
+    <w:p/>
+    <w:p>
+      <w:r>
+        <w:t xml:space="preserve">para el despliegue puede usar </w:t>
+      </w:r>
+      <w:proofErr w:type="spellStart"/>
+      <w:r>
+        <w:t>firebase</w:t>
+      </w:r>
+      <w:proofErr w:type="spellEnd"/>
+      <w:r>
+        <w:t xml:space="preserve"> lo referente al hosting </w:t>
+      </w:r>
     </w:p>
     <w:sectPr>
       <w:pgSz w:w="12240" w:h="15840"/>

</xml_diff>